<commit_message>
Added new risk to risk register
</commit_message>
<xml_diff>
--- a/Project Inception/Project Management Plan V2.docx
+++ b/Project Inception/Project Management Plan V2.docx
@@ -1501,17 +1501,7 @@
           <w:color w:val="000000"/>
           <w:lang w:val="en-US"/>
         </w:rPr>
-        <w:t xml:space="preserve">s (usually QA is one of the members) not </w:t>
-      </w:r>
-      <w:bookmarkStart w:id="0" w:name="_GoBack"/>
-      <w:bookmarkEnd w:id="0"/>
-      <w:r>
-        <w:rPr>
-          <w:rFonts w:ascii="Arial" w:eastAsia="Times New Roman" w:hAnsi="Arial" w:cs="Arial"/>
-          <w:color w:val="000000"/>
-          <w:lang w:val="en-US"/>
-        </w:rPr>
-        <w:t>involved in writing the code</w:t>
+        <w:t>s (usually QA is one of the members) not involved in writing the code</w:t>
       </w:r>
       <w:r>
         <w:rPr>
@@ -1544,14 +1534,8 @@
         </w:rPr>
         <w:t>Unit testing carried out on new feature</w:t>
       </w:r>
-      <w:r>
-        <w:rPr>
-          <w:rFonts w:ascii="Arial" w:eastAsia="Times New Roman" w:hAnsi="Arial" w:cs="Arial"/>
-          <w:color w:val="000000"/>
-          <w:lang w:val="en-US"/>
-        </w:rPr>
-        <w:t xml:space="preserve"> (usually written by QA)</w:t>
-      </w:r>
+      <w:bookmarkStart w:id="0" w:name="_GoBack"/>
+      <w:bookmarkEnd w:id="0"/>
     </w:p>
     <w:p>
       <w:pPr>

</xml_diff>